<commit_message>
I added 2 more links
</commit_message>
<xml_diff>
--- a/FYP product comparison.docx
+++ b/FYP product comparison.docx
@@ -32,6 +32,11 @@
       </w:r>
     </w:p>
     <w:p>
+      <w:pPr>
+        <w:rPr>
+          <w:rStyle w:val="Hyperlink"/>
+        </w:rPr>
+      </w:pPr>
       <w:hyperlink r:id="rId4" w:history="1">
         <w:r>
           <w:rPr>
@@ -41,11 +46,76 @@
         </w:r>
       </w:hyperlink>
     </w:p>
+    <w:p>
+      <w:pPr>
+        <w:rPr>
+          <w:rStyle w:val="Hyperlink"/>
+        </w:rPr>
+      </w:pPr>
+    </w:p>
+    <w:p>
+      <w:pPr>
+        <w:pStyle w:val="Heading1"/>
+        <w:rPr>
+          <w:rStyle w:val="Hyperlink"/>
+          <w:b w:val="0"/>
+          <w:color w:val="auto"/>
+          <w:u w:val="none"/>
+          <w:lang w:eastAsia="en-SG"/>
+        </w:rPr>
+      </w:pPr>
+      <w:r>
+        <w:rPr>
+          <w:lang w:eastAsia="en-SG"/>
+        </w:rPr>
+        <w:t>3 location-based technologies reinventing data security</w:t>
+      </w:r>
+    </w:p>
+    <w:p>
+      <w:pPr>
+        <w:rPr>
+          <w:rStyle w:val="Hyperlink"/>
+        </w:rPr>
+      </w:pPr>
+      <w:hyperlink r:id="rId5" w:anchor=".tnw_nJ2Bb4mz" w:history="1">
+        <w:r>
+          <w:rPr>
+            <w:rStyle w:val="Hyperlink"/>
+          </w:rPr>
+          <w:t>https://thenextweb.com/insider/2016/03/29/beacons-indoor-mapping-geofencing-helping-reinvent-data-security/#.tnw_nJ2Bb4mz</w:t>
+        </w:r>
+      </w:hyperlink>
+    </w:p>
+    <w:p>
+      <w:pPr>
+        <w:pStyle w:val="Heading1"/>
+      </w:pPr>
+      <w:r>
+        <w:t xml:space="preserve">Apple Invents Intelligent Location-Based Security for Home &amp; </w:t>
+      </w:r>
+      <w:proofErr w:type="spellStart"/>
+      <w:r>
+        <w:t>CarPlay</w:t>
+      </w:r>
+      <w:proofErr w:type="spellEnd"/>
+    </w:p>
     <w:p/>
+    <w:p>
+      <w:hyperlink r:id="rId6" w:history="1">
+        <w:r>
+          <w:rPr>
+            <w:rStyle w:val="Hyperlink"/>
+          </w:rPr>
+          <w:t>http://www.patentlyapple.com/patently-apple/2014/07/apple-invents-intelligent-location-based-security-for-home-carplay.html</w:t>
+        </w:r>
+      </w:hyperlink>
+    </w:p>
     <w:p>
       <w:bookmarkStart w:id="0" w:name="_GoBack"/>
       <w:bookmarkEnd w:id="0"/>
     </w:p>
+    <w:p/>
+    <w:p/>
     <w:sectPr>
       <w:pgSz w:w="11906" w:h="16838"/>
       <w:pgMar w:top="1440" w:right="1440" w:bottom="1440" w:left="1440" w:header="708" w:footer="708" w:gutter="0"/>
@@ -499,6 +569,29 @@
       <w:szCs w:val="26"/>
     </w:rPr>
   </w:style>
+  <w:style w:type="paragraph" w:styleId="Heading3">
+    <w:name w:val="heading 3"/>
+    <w:basedOn w:val="Normal"/>
+    <w:next w:val="Normal"/>
+    <w:link w:val="Heading3Char"/>
+    <w:uiPriority w:val="9"/>
+    <w:semiHidden/>
+    <w:unhideWhenUsed/>
+    <w:qFormat/>
+    <w:rsid w:val="0012044E"/>
+    <w:pPr>
+      <w:keepNext/>
+      <w:keepLines/>
+      <w:spacing w:before="40" w:after="0"/>
+      <w:outlineLvl w:val="2"/>
+    </w:pPr>
+    <w:rPr>
+      <w:rFonts w:asciiTheme="majorHAnsi" w:eastAsiaTheme="majorEastAsia" w:hAnsiTheme="majorHAnsi" w:cstheme="majorBidi"/>
+      <w:color w:val="1F3763" w:themeColor="accent1" w:themeShade="7F"/>
+      <w:sz w:val="24"/>
+      <w:szCs w:val="24"/>
+    </w:rPr>
+  </w:style>
   <w:style w:type="character" w:default="1" w:styleId="DefaultParagraphFont">
     <w:name w:val="Default Paragraph Font"/>
     <w:uiPriority w:val="1"/>
@@ -609,6 +702,20 @@
     <w:rPr>
       <w:color w:val="808080"/>
       <w:shd w:val="clear" w:color="auto" w:fill="E6E6E6"/>
+    </w:rPr>
+  </w:style>
+  <w:style w:type="character" w:customStyle="1" w:styleId="Heading3Char">
+    <w:name w:val="Heading 3 Char"/>
+    <w:basedOn w:val="DefaultParagraphFont"/>
+    <w:link w:val="Heading3"/>
+    <w:uiPriority w:val="9"/>
+    <w:semiHidden/>
+    <w:rsid w:val="0012044E"/>
+    <w:rPr>
+      <w:rFonts w:asciiTheme="majorHAnsi" w:eastAsiaTheme="majorEastAsia" w:hAnsiTheme="majorHAnsi" w:cstheme="majorBidi"/>
+      <w:color w:val="1F3763" w:themeColor="accent1" w:themeShade="7F"/>
+      <w:sz w:val="24"/>
+      <w:szCs w:val="24"/>
     </w:rPr>
   </w:style>
 </w:styles>

</xml_diff>